<commit_message>
changed email address in resume
</commit_message>
<xml_diff>
--- a/public/resume.docx
+++ b/public/resume.docx
@@ -447,16 +447,7 @@
                 <w:sz w:val="21"/>
                 <w:szCs w:val="21"/>
               </w:rPr>
-              <w:t>Built investment portfolios for clients (ranging from U</w:t>
-            </w:r>
-            <w:bookmarkStart w:id="0" w:name="_GoBack"/>
-            <w:bookmarkEnd w:id="0"/>
-            <w:r>
-              <w:rPr>
-                <w:sz w:val="21"/>
-                <w:szCs w:val="21"/>
-              </w:rPr>
-              <w:t>SD 10-150mm) through bespoke multi-asset investment solutions, credit structuring and wealth advisory services</w:t>
+              <w:t>Built investment portfolios for clients (ranging from USD 10-150mm) through bespoke multi-asset investment solutions, credit structuring and wealth advisory services</w:t>
             </w:r>
           </w:p>
           <w:p>
@@ -2355,8 +2346,12 @@
       </w:r>
     </w:p>
     <w:sectPr>
-      <w:headerReference w:type="default" r:id="rId8"/>
-      <w:footerReference w:type="default" r:id="rId9"/>
+      <w:headerReference w:type="even" r:id="rId8"/>
+      <w:headerReference w:type="default" r:id="rId9"/>
+      <w:footerReference w:type="even" r:id="rId10"/>
+      <w:footerReference w:type="default" r:id="rId11"/>
+      <w:headerReference w:type="first" r:id="rId12"/>
+      <w:footerReference w:type="first" r:id="rId13"/>
       <w:pgSz w:w="11900" w:h="16840"/>
       <w:pgMar w:top="1660" w:right="1152" w:bottom="1152" w:left="1152" w:header="706" w:footer="706" w:gutter="0"/>
       <w:cols w:space="708"/>
@@ -2396,12 +2391,32 @@
   <w:p>
     <w:pPr>
       <w:pStyle w:val="Footer"/>
+    </w:pPr>
+  </w:p>
+</w:ftr>
+</file>
+
+<file path=word/footer2.xml><?xml version="1.0" encoding="utf-8"?>
+<w:ftr xmlns:wpc="http://schemas.microsoft.com/office/word/2010/wordprocessingCanvas" xmlns:mo="http://schemas.microsoft.com/office/mac/office/2008/main" xmlns:mc="http://schemas.openxmlformats.org/markup-compatibility/2006" xmlns:mv="urn:schemas-microsoft-com:mac:vml" xmlns:o="urn:schemas-microsoft-com:office:office" xmlns:r="http://schemas.openxmlformats.org/officeDocument/2006/relationships" xmlns:m="http://schemas.openxmlformats.org/officeDocument/2006/math" xmlns:v="urn:schemas-microsoft-com:vml" xmlns:wp14="http://schemas.microsoft.com/office/word/2010/wordprocessingDrawing" xmlns:wp="http://schemas.openxmlformats.org/drawingml/2006/wordprocessingDrawing" xmlns:w10="urn:schemas-microsoft-com:office:word" xmlns:w="http://schemas.openxmlformats.org/wordprocessingml/2006/main" xmlns:w14="http://schemas.microsoft.com/office/word/2010/wordml" xmlns:w15="http://schemas.microsoft.com/office/word/2012/wordml" xmlns:wpg="http://schemas.microsoft.com/office/word/2010/wordprocessingGroup" xmlns:wpi="http://schemas.microsoft.com/office/word/2010/wordprocessingInk" xmlns:wne="http://schemas.microsoft.com/office/word/2006/wordml" xmlns:wps="http://schemas.microsoft.com/office/word/2010/wordprocessingShape" mc:Ignorable="w14 w15 wp14">
+  <w:p>
+    <w:pPr>
+      <w:pStyle w:val="Footer"/>
       <w:jc w:val="left"/>
       <w:rPr>
         <w:rFonts w:ascii="Cambria" w:hAnsi="Cambria"/>
         <w:sz w:val="20"/>
         <w:szCs w:val="20"/>
       </w:rPr>
+    </w:pPr>
+  </w:p>
+</w:ftr>
+</file>
+
+<file path=word/footer3.xml><?xml version="1.0" encoding="utf-8"?>
+<w:ftr xmlns:wpc="http://schemas.microsoft.com/office/word/2010/wordprocessingCanvas" xmlns:mo="http://schemas.microsoft.com/office/mac/office/2008/main" xmlns:mc="http://schemas.openxmlformats.org/markup-compatibility/2006" xmlns:mv="urn:schemas-microsoft-com:mac:vml" xmlns:o="urn:schemas-microsoft-com:office:office" xmlns:r="http://schemas.openxmlformats.org/officeDocument/2006/relationships" xmlns:m="http://schemas.openxmlformats.org/officeDocument/2006/math" xmlns:v="urn:schemas-microsoft-com:vml" xmlns:wp14="http://schemas.microsoft.com/office/word/2010/wordprocessingDrawing" xmlns:wp="http://schemas.openxmlformats.org/drawingml/2006/wordprocessingDrawing" xmlns:w10="urn:schemas-microsoft-com:office:word" xmlns:w="http://schemas.openxmlformats.org/wordprocessingml/2006/main" xmlns:w14="http://schemas.microsoft.com/office/word/2010/wordml" xmlns:w15="http://schemas.microsoft.com/office/word/2012/wordml" xmlns:wpg="http://schemas.microsoft.com/office/word/2010/wordprocessingGroup" xmlns:wpi="http://schemas.microsoft.com/office/word/2010/wordprocessingInk" xmlns:wne="http://schemas.microsoft.com/office/word/2006/wordml" xmlns:wps="http://schemas.microsoft.com/office/word/2010/wordprocessingShape" mc:Ignorable="w14 w15 wp14">
+  <w:p>
+    <w:pPr>
+      <w:pStyle w:val="Footer"/>
     </w:pPr>
   </w:p>
 </w:ftr>
@@ -2433,6 +2448,16 @@
 </file>
 
 <file path=word/header1.xml><?xml version="1.0" encoding="utf-8"?>
+<w:hdr xmlns:wpc="http://schemas.microsoft.com/office/word/2010/wordprocessingCanvas" xmlns:mo="http://schemas.microsoft.com/office/mac/office/2008/main" xmlns:mc="http://schemas.openxmlformats.org/markup-compatibility/2006" xmlns:mv="urn:schemas-microsoft-com:mac:vml" xmlns:o="urn:schemas-microsoft-com:office:office" xmlns:r="http://schemas.openxmlformats.org/officeDocument/2006/relationships" xmlns:m="http://schemas.openxmlformats.org/officeDocument/2006/math" xmlns:v="urn:schemas-microsoft-com:vml" xmlns:wp14="http://schemas.microsoft.com/office/word/2010/wordprocessingDrawing" xmlns:wp="http://schemas.openxmlformats.org/drawingml/2006/wordprocessingDrawing" xmlns:w10="urn:schemas-microsoft-com:office:word" xmlns:w="http://schemas.openxmlformats.org/wordprocessingml/2006/main" xmlns:w14="http://schemas.microsoft.com/office/word/2010/wordml" xmlns:w15="http://schemas.microsoft.com/office/word/2012/wordml" xmlns:wpg="http://schemas.microsoft.com/office/word/2010/wordprocessingGroup" xmlns:wpi="http://schemas.microsoft.com/office/word/2010/wordprocessingInk" xmlns:wne="http://schemas.microsoft.com/office/word/2006/wordml" xmlns:wps="http://schemas.microsoft.com/office/word/2010/wordprocessingShape" mc:Ignorable="w14 w15 wp14">
+  <w:p>
+    <w:pPr>
+      <w:pStyle w:val="Header"/>
+    </w:pPr>
+  </w:p>
+</w:hdr>
+</file>
+
+<file path=word/header2.xml><?xml version="1.0" encoding="utf-8"?>
 <w:hdr xmlns:wpc="http://schemas.microsoft.com/office/word/2010/wordprocessingCanvas" xmlns:mo="http://schemas.microsoft.com/office/mac/office/2008/main" xmlns:mc="http://schemas.openxmlformats.org/markup-compatibility/2006" xmlns:mv="urn:schemas-microsoft-com:mac:vml" xmlns:o="urn:schemas-microsoft-com:office:office" xmlns:r="http://schemas.openxmlformats.org/officeDocument/2006/relationships" xmlns:m="http://schemas.openxmlformats.org/officeDocument/2006/math" xmlns:v="urn:schemas-microsoft-com:vml" xmlns:wp14="http://schemas.microsoft.com/office/word/2010/wordprocessingDrawing" xmlns:wp="http://schemas.openxmlformats.org/drawingml/2006/wordprocessingDrawing" xmlns:w10="urn:schemas-microsoft-com:office:word" xmlns:w="http://schemas.openxmlformats.org/wordprocessingml/2006/main" xmlns:w14="http://schemas.microsoft.com/office/word/2010/wordml" xmlns:w15="http://schemas.microsoft.com/office/word/2012/wordml" xmlns:wpg="http://schemas.microsoft.com/office/word/2010/wordprocessingGroup" xmlns:wpi="http://schemas.microsoft.com/office/word/2010/wordprocessingInk" xmlns:wne="http://schemas.microsoft.com/office/word/2006/wordml" xmlns:wps="http://schemas.microsoft.com/office/word/2010/wordprocessingShape" mc:Ignorable="w14 w15 wp14">
   <w:p>
     <w:pPr>
@@ -2522,13 +2547,6 @@
         <w:sz w:val="21"/>
         <w:szCs w:val="21"/>
       </w:rPr>
-      <w:t xml:space="preserve">www.joycewong.info  •  </w:t>
-    </w:r>
-    <w:r>
-      <w:rPr>
-        <w:sz w:val="21"/>
-        <w:szCs w:val="21"/>
-      </w:rPr>
       <w:t>+</w:t>
     </w:r>
     <w:r>
@@ -2550,7 +2568,16 @@
         <w:sz w:val="21"/>
         <w:szCs w:val="21"/>
       </w:rPr>
-      <w:t>wong.cy.joyce@gmail.com</w:t>
+      <w:t>wcyjoyce.hk</w:t>
+    </w:r>
+    <w:bookmarkStart w:id="0" w:name="_GoBack"/>
+    <w:bookmarkEnd w:id="0"/>
+    <w:r>
+      <w:rPr>
+        <w:sz w:val="21"/>
+        <w:szCs w:val="21"/>
+      </w:rPr>
+      <w:t>@gmail.com</w:t>
     </w:r>
     <w:r>
       <w:rPr>
@@ -2575,6 +2602,48 @@
         <w:szCs w:val="21"/>
       </w:rPr>
     </w:pPr>
+    <w:r>
+      <w:rPr>
+        <w:sz w:val="17"/>
+        <w:szCs w:val="17"/>
+      </w:rPr>
+      <w:t>WEBSITE:</w:t>
+    </w:r>
+    <w:r>
+      <w:rPr>
+        <w:sz w:val="21"/>
+        <w:szCs w:val="21"/>
+      </w:rPr>
+      <w:t xml:space="preserve"> www.joycewong.info  •  </w:t>
+    </w:r>
+    <w:r>
+      <w:rPr>
+        <w:sz w:val="17"/>
+        <w:szCs w:val="17"/>
+      </w:rPr>
+      <w:t>LINKEDIN:</w:t>
+    </w:r>
+    <w:r>
+      <w:rPr>
+        <w:sz w:val="21"/>
+        <w:szCs w:val="21"/>
+      </w:rPr>
+      <w:t xml:space="preserve"> wcyjoyce  •  </w:t>
+    </w:r>
+    <w:r>
+      <w:rPr>
+        <w:sz w:val="17"/>
+        <w:szCs w:val="17"/>
+      </w:rPr>
+      <w:t>GITHUB:</w:t>
+    </w:r>
+    <w:r>
+      <w:rPr>
+        <w:sz w:val="21"/>
+        <w:szCs w:val="21"/>
+      </w:rPr>
+      <w:t xml:space="preserve"> wcyjoyce</w:t>
+    </w:r>
   </w:p>
   <w:p>
     <w:pPr>
@@ -2590,6 +2659,16 @@
         <w:sz w:val="21"/>
         <w:szCs w:val="21"/>
       </w:rPr>
+    </w:pPr>
+  </w:p>
+</w:hdr>
+</file>
+
+<file path=word/header3.xml><?xml version="1.0" encoding="utf-8"?>
+<w:hdr xmlns:wpc="http://schemas.microsoft.com/office/word/2010/wordprocessingCanvas" xmlns:mo="http://schemas.microsoft.com/office/mac/office/2008/main" xmlns:mc="http://schemas.openxmlformats.org/markup-compatibility/2006" xmlns:mv="urn:schemas-microsoft-com:mac:vml" xmlns:o="urn:schemas-microsoft-com:office:office" xmlns:r="http://schemas.openxmlformats.org/officeDocument/2006/relationships" xmlns:m="http://schemas.openxmlformats.org/officeDocument/2006/math" xmlns:v="urn:schemas-microsoft-com:vml" xmlns:wp14="http://schemas.microsoft.com/office/word/2010/wordprocessingDrawing" xmlns:wp="http://schemas.openxmlformats.org/drawingml/2006/wordprocessingDrawing" xmlns:w10="urn:schemas-microsoft-com:office:word" xmlns:w="http://schemas.openxmlformats.org/wordprocessingml/2006/main" xmlns:w14="http://schemas.microsoft.com/office/word/2010/wordml" xmlns:w15="http://schemas.microsoft.com/office/word/2012/wordml" xmlns:wpg="http://schemas.microsoft.com/office/word/2010/wordprocessingGroup" xmlns:wpi="http://schemas.microsoft.com/office/word/2010/wordprocessingInk" xmlns:wne="http://schemas.microsoft.com/office/word/2006/wordml" xmlns:wps="http://schemas.microsoft.com/office/word/2010/wordprocessingShape" mc:Ignorable="w14 w15 wp14">
+  <w:p>
+    <w:pPr>
+      <w:pStyle w:val="Header"/>
     </w:pPr>
   </w:p>
 </w:hdr>
@@ -3979,7 +4058,7 @@
 </file>
 
 <file path=customXml/itemProps1.xml><?xml version="1.0" encoding="utf-8"?>
-<ds:datastoreItem xmlns:ds="http://schemas.openxmlformats.org/officeDocument/2006/customXml" ds:itemID="{73B606D5-2410-DB46-B790-C9642C60806A}">
+<ds:datastoreItem xmlns:ds="http://schemas.openxmlformats.org/officeDocument/2006/customXml" ds:itemID="{D2E58507-A904-944B-A6F2-768A7E3E3E99}">
   <ds:schemaRefs>
     <ds:schemaRef ds:uri="http://schemas.openxmlformats.org/officeDocument/2006/bibliography"/>
   </ds:schemaRefs>

</xml_diff>